<commit_message>
Se termina DER preliminar
</commit_message>
<xml_diff>
--- a/Documentacion/Metrologia_proyecto.docx
+++ b/Documentacion/Metrologia_proyecto.docx
@@ -4058,12 +4058,10 @@
         <w:t xml:space="preserve">: </w:t>
       </w:r>
       <w:proofErr w:type="spellStart"/>
-      <w:proofErr w:type="gramStart"/>
       <w:r>
         <w:t>no.empleado</w:t>
       </w:r>
       <w:proofErr w:type="spellEnd"/>
-      <w:proofErr w:type="gramEnd"/>
     </w:p>
     <w:p>
       <w:pPr>
@@ -5996,6 +5994,7 @@
         </w:numPr>
       </w:pPr>
       <w:r>
+        <w:lastRenderedPageBreak/>
         <w:t xml:space="preserve">Tipo de </w:t>
       </w:r>
       <w:proofErr w:type="spellStart"/>
@@ -6081,7 +6080,6 @@
         <w:rPr>
           <w:lang w:val="es-MX"/>
         </w:rPr>
-        <w:lastRenderedPageBreak/>
         <w:t>Manual de usuario</w:t>
       </w:r>
       <w:bookmarkEnd w:id="23"/>
@@ -6362,15 +6360,33 @@
           <w:lang w:val="es-MX"/>
         </w:rPr>
       </w:pPr>
-      <w:hyperlink r:id="rId12" w:history="1">
-        <w:r>
-          <w:rPr>
-            <w:rStyle w:val="Hyperlink"/>
-            <w:lang w:val="es-MX"/>
-          </w:rPr>
-          <w:t>Panel de control | Sistema de órdenes de trabajo (obedalvarado.pw)</w:t>
-        </w:r>
-      </w:hyperlink>
+      <w:r>
+        <w:lastRenderedPageBreak/>
+        <w:fldChar w:fldCharType="begin"/>
+      </w:r>
+      <w:r>
+        <w:rPr>
+          <w:lang w:val="es-MX"/>
+        </w:rPr>
+        <w:instrText>HYPERLINK "https://wo.obedalvarado.pw/index.php"</w:instrText>
+      </w:r>
+      <w:r>
+        <w:fldChar w:fldCharType="separate"/>
+      </w:r>
+      <w:r>
+        <w:rPr>
+          <w:rStyle w:val="Hyperlink"/>
+          <w:lang w:val="es-MX"/>
+        </w:rPr>
+        <w:t>Panel de control | Sistema de órdenes de trabajo (obedalvarado.pw)</w:t>
+      </w:r>
+      <w:r>
+        <w:rPr>
+          <w:rStyle w:val="Hyperlink"/>
+          <w:lang w:val="es-MX"/>
+        </w:rPr>
+        <w:fldChar w:fldCharType="end"/>
+      </w:r>
     </w:p>
     <w:p>
       <w:pPr>
@@ -6392,41 +6408,58 @@
         </w:rPr>
         <w:t xml:space="preserve">Referencia diseño: </w:t>
       </w:r>
-      <w:hyperlink r:id="rId13" w:history="1">
-        <w:r>
-          <w:rPr>
-            <w:rStyle w:val="Hyperlink"/>
-            <w:lang w:val="es-MX"/>
-          </w:rPr>
-          <w:t xml:space="preserve">Gestión del Proceso de Órdenes de Trabajo Para Empresas de Servicios – </w:t>
-        </w:r>
-        <w:proofErr w:type="spellStart"/>
-        <w:r>
-          <w:rPr>
-            <w:rStyle w:val="Hyperlink"/>
-            <w:lang w:val="es-MX"/>
-          </w:rPr>
-          <w:t>Orderry</w:t>
-        </w:r>
-        <w:proofErr w:type="spellEnd"/>
-      </w:hyperlink>
-    </w:p>
-    <w:p>
-      <w:pPr>
-        <w:rPr>
-          <w:lang w:val="es-MX"/>
-        </w:rPr>
-      </w:pPr>
-    </w:p>
-    <w:p>
-      <w:pPr>
-        <w:rPr>
-          <w:lang w:val="es-MX"/>
-        </w:rPr>
-      </w:pPr>
+      <w:r>
+        <w:fldChar w:fldCharType="begin"/>
+      </w:r>
+      <w:r>
+        <w:rPr>
+          <w:lang w:val="es-MX"/>
+        </w:rPr>
+        <w:instrText>HYPERLINK "https://orderry.com/es/blog/manage-work-orders/"</w:instrText>
+      </w:r>
+      <w:r>
+        <w:fldChar w:fldCharType="separate"/>
+      </w:r>
+      <w:r>
+        <w:rPr>
+          <w:rStyle w:val="Hyperlink"/>
+          <w:lang w:val="es-MX"/>
+        </w:rPr>
+        <w:t xml:space="preserve">Gestión del Proceso de Órdenes de Trabajo Para Empresas de Servicios – </w:t>
+      </w:r>
       <w:proofErr w:type="spellStart"/>
       <w:r>
         <w:rPr>
+          <w:rStyle w:val="Hyperlink"/>
+          <w:lang w:val="es-MX"/>
+        </w:rPr>
+        <w:t>Orderry</w:t>
+      </w:r>
+      <w:proofErr w:type="spellEnd"/>
+      <w:r>
+        <w:rPr>
+          <w:rStyle w:val="Hyperlink"/>
+          <w:lang w:val="es-MX"/>
+        </w:rPr>
+        <w:fldChar w:fldCharType="end"/>
+      </w:r>
+    </w:p>
+    <w:p>
+      <w:pPr>
+        <w:rPr>
+          <w:lang w:val="es-MX"/>
+        </w:rPr>
+      </w:pPr>
+    </w:p>
+    <w:p>
+      <w:pPr>
+        <w:rPr>
+          <w:lang w:val="es-MX"/>
+        </w:rPr>
+      </w:pPr>
+      <w:proofErr w:type="spellStart"/>
+      <w:r>
+        <w:rPr>
           <w:lang w:val="es-MX"/>
         </w:rPr>
         <w:t>KPIs</w:t>
@@ -6445,33 +6478,50 @@
           <w:lang w:val="es-MX"/>
         </w:rPr>
       </w:pPr>
-      <w:hyperlink r:id="rId14" w:history="1">
-        <w:proofErr w:type="spellStart"/>
-        <w:r>
-          <w:rPr>
-            <w:rStyle w:val="Hyperlink"/>
-            <w:lang w:val="es-MX"/>
-          </w:rPr>
-          <w:t>KPIs</w:t>
-        </w:r>
-        <w:proofErr w:type="spellEnd"/>
-        <w:r>
-          <w:rPr>
-            <w:rStyle w:val="Hyperlink"/>
-            <w:lang w:val="es-MX"/>
-          </w:rPr>
-          <w:t xml:space="preserve"> de productividad que todo gerente debe conocer | </w:t>
-        </w:r>
-        <w:proofErr w:type="spellStart"/>
-        <w:r>
-          <w:rPr>
-            <w:rStyle w:val="Hyperlink"/>
-            <w:lang w:val="es-MX"/>
-          </w:rPr>
-          <w:t>Praxedo</w:t>
-        </w:r>
-        <w:proofErr w:type="spellEnd"/>
-      </w:hyperlink>
+      <w:r>
+        <w:fldChar w:fldCharType="begin"/>
+      </w:r>
+      <w:r>
+        <w:rPr>
+          <w:lang w:val="es-MX"/>
+        </w:rPr>
+        <w:instrText>HYPERLINK "https://www.praxedo.es/blog/13-kpis-para-monitorizar-ordenes-de-trabajo-y-como-aplicarlos/"</w:instrText>
+      </w:r>
+      <w:r>
+        <w:fldChar w:fldCharType="separate"/>
+      </w:r>
+      <w:proofErr w:type="spellStart"/>
+      <w:r>
+        <w:rPr>
+          <w:rStyle w:val="Hyperlink"/>
+          <w:lang w:val="es-MX"/>
+        </w:rPr>
+        <w:t>KPIs</w:t>
+      </w:r>
+      <w:proofErr w:type="spellEnd"/>
+      <w:r>
+        <w:rPr>
+          <w:rStyle w:val="Hyperlink"/>
+          <w:lang w:val="es-MX"/>
+        </w:rPr>
+        <w:t xml:space="preserve"> de productividad que todo gerente debe conocer | </w:t>
+      </w:r>
+      <w:proofErr w:type="spellStart"/>
+      <w:r>
+        <w:rPr>
+          <w:rStyle w:val="Hyperlink"/>
+          <w:lang w:val="es-MX"/>
+        </w:rPr>
+        <w:t>Praxedo</w:t>
+      </w:r>
+      <w:proofErr w:type="spellEnd"/>
+      <w:r>
+        <w:rPr>
+          <w:rStyle w:val="Hyperlink"/>
+          <w:lang w:val="es-MX"/>
+        </w:rPr>
+        <w:fldChar w:fldCharType="end"/>
+      </w:r>
     </w:p>
     <w:p>
       <w:pPr>
@@ -7031,21 +7081,7 @@
         <w:rPr>
           <w:lang w:val="es-MX"/>
         </w:rPr>
-        <w:t xml:space="preserve">Nota. </w:t>
-      </w:r>
-      <w:proofErr w:type="gramStart"/>
-      <w:r>
-        <w:rPr>
-          <w:lang w:val="es-MX"/>
-        </w:rPr>
-        <w:t>Indicar</w:t>
-      </w:r>
-      <w:proofErr w:type="gramEnd"/>
-      <w:r>
-        <w:rPr>
-          <w:lang w:val="es-MX"/>
-        </w:rPr>
-        <w:t xml:space="preserve"> que la fecha estimada dependiendo del tipo de prioridad y que en caso de que esta se modifique, se notificara por este medio.</w:t>
+        <w:t>Nota. Indicar que la fecha estimada dependiendo del tipo de prioridad y que en caso de que esta se modifique, se notificara por este medio.</w:t>
       </w:r>
     </w:p>
     <w:p>
@@ -7422,11 +7458,51 @@
           <w:lang w:val="es-MX"/>
         </w:rPr>
       </w:pPr>
+      <w:r>
+        <w:rPr>
+          <w:lang w:val="es-MX"/>
+        </w:rPr>
+        <w:drawing>
+          <wp:inline distT="0" distB="0" distL="0" distR="0" wp14:anchorId="3B519459" wp14:editId="6ABAD11A">
+            <wp:extent cx="5943600" cy="2963545"/>
+            <wp:effectExtent l="0" t="0" r="0" b="8255"/>
+            <wp:docPr id="1718595292" name="Picture 1" descr="A screenshot of a computer&#10;&#10;Description automatically generated"/>
+            <wp:cNvGraphicFramePr>
+              <a:graphicFrameLocks xmlns:a="http://schemas.openxmlformats.org/drawingml/2006/main" noChangeAspect="1"/>
+            </wp:cNvGraphicFramePr>
+            <a:graphic xmlns:a="http://schemas.openxmlformats.org/drawingml/2006/main">
+              <a:graphicData uri="http://schemas.openxmlformats.org/drawingml/2006/picture">
+                <pic:pic xmlns:pic="http://schemas.openxmlformats.org/drawingml/2006/picture">
+                  <pic:nvPicPr>
+                    <pic:cNvPr id="1718595292" name="Picture 1" descr="A screenshot of a computer&#10;&#10;Description automatically generated"/>
+                    <pic:cNvPicPr/>
+                  </pic:nvPicPr>
+                  <pic:blipFill>
+                    <a:blip r:embed="rId12"/>
+                    <a:stretch>
+                      <a:fillRect/>
+                    </a:stretch>
+                  </pic:blipFill>
+                  <pic:spPr>
+                    <a:xfrm>
+                      <a:off x="0" y="0"/>
+                      <a:ext cx="5943600" cy="2963545"/>
+                    </a:xfrm>
+                    <a:prstGeom prst="rect">
+                      <a:avLst/>
+                    </a:prstGeom>
+                  </pic:spPr>
+                </pic:pic>
+              </a:graphicData>
+            </a:graphic>
+          </wp:inline>
+        </w:drawing>
+      </w:r>
     </w:p>
     <w:sectPr>
-      <w:footerReference w:type="even" r:id="rId15"/>
-      <w:footerReference w:type="default" r:id="rId16"/>
-      <w:footerReference w:type="first" r:id="rId17"/>
+      <w:footerReference w:type="even" r:id="rId13"/>
+      <w:footerReference w:type="default" r:id="rId14"/>
+      <w:footerReference w:type="first" r:id="rId15"/>
       <w:pgSz w:w="12240" w:h="15840"/>
       <w:pgMar w:top="1440" w:right="1440" w:bottom="1440" w:left="1440" w:header="720" w:footer="720" w:gutter="0"/>
       <w:pgNumType w:start="0"/>

</xml_diff>